<commit_message>
feat: Añadir link video testing informal
</commit_message>
<xml_diff>
--- a/reports/Student #5/C2/05 - Requirements - Student #5.docx
+++ b/reports/Student #5/C2/05 - Requirements - Student #5.docx
@@ -139,6 +139,7 @@
                 <w15:appearance w15:val="hidden"/>
                 <w:text/>
               </w:sdtPr>
+              <w:sdtEndPr/>
               <w:sdtContent>
                 <w:r>
                   <w:rPr>
@@ -229,6 +230,7 @@
                 <w15:appearance w15:val="hidden"/>
                 <w:text/>
               </w:sdtPr>
+              <w:sdtEndPr/>
               <w:sdtContent>
                 <w:r>
                   <w:rPr>
@@ -354,6 +356,7 @@
                 <w15:appearance w15:val="hidden"/>
                 <w:text/>
               </w:sdtPr>
+              <w:sdtEndPr/>
               <w:sdtContent>
                 <w:r>
                   <w:rPr>
@@ -418,6 +421,7 @@
                 <w15:appearance w15:val="hidden"/>
                 <w:text/>
               </w:sdtPr>
+              <w:sdtEndPr/>
               <w:sdtContent>
                 <w:r>
                   <w:rPr>
@@ -494,6 +498,7 @@
                 <w15:appearance w15:val="hidden"/>
                 <w:text/>
               </w:sdtPr>
+              <w:sdtEndPr/>
               <w:sdtContent>
                 <w:r>
                   <w:rPr>
@@ -577,6 +582,7 @@
                 <w15:appearance w15:val="hidden"/>
                 <w:text/>
               </w:sdtPr>
+              <w:sdtEndPr/>
               <w:sdtContent>
                 <w:r>
                   <w:rPr>
@@ -651,7 +657,6 @@
         <w:rPr>
           <w:rFonts w:cstheme="majorHAnsi"/>
         </w:rPr>
-        <w:lastRenderedPageBreak/>
         <w:t>MANDATORY</w:t>
       </w:r>
       <w:r>
@@ -854,6 +859,7 @@
           <w15:appearance w15:val="hidden"/>
           <w:text/>
         </w:sdtPr>
+        <w:sdtEndPr/>
         <w:sdtContent>
           <w:r>
             <w:t xml:space="preserve">  </w:t>
@@ -968,6 +974,7 @@
           <w15:appearance w15:val="hidden"/>
           <w:text/>
         </w:sdtPr>
+        <w:sdtEndPr/>
         <w:sdtContent>
           <w:r>
             <w:t xml:space="preserve">  </w:t>
@@ -1060,7 +1067,6 @@
         <w:rPr>
           <w:rFonts w:cstheme="majorHAnsi"/>
         </w:rPr>
-        <w:lastRenderedPageBreak/>
         <w:t>MANDATORY</w:t>
       </w:r>
       <w:r>
@@ -1280,6 +1286,7 @@
           <w15:appearance w15:val="hidden"/>
           <w:text/>
         </w:sdtPr>
+        <w:sdtEndPr/>
         <w:sdtContent>
           <w:r>
             <w:t xml:space="preserve"> </w:t>
@@ -1456,6 +1463,7 @@
           <w15:appearance w15:val="hidden"/>
           <w:text/>
         </w:sdtPr>
+        <w:sdtEndPr/>
         <w:sdtContent>
           <w:r>
             <w:rPr>
@@ -1606,6 +1614,7 @@
           </w:placeholder>
           <w:text/>
         </w:sdtPr>
+        <w:sdtEndPr/>
         <w:sdtContent>
           <w:r>
             <w:t xml:space="preserve">  </w:t>
@@ -1725,7 +1734,6 @@
         <w:rPr>
           <w:rFonts w:cstheme="majorHAnsi"/>
         </w:rPr>
-        <w:lastRenderedPageBreak/>
         <w:t>Testing requirements</w:t>
       </w:r>
     </w:p>
@@ -1848,6 +1856,7 @@
           <w15:appearance w15:val="hidden"/>
           <w:text/>
         </w:sdtPr>
+        <w:sdtEndPr/>
         <w:sdtContent>
           <w:r>
             <w:rPr>
@@ -1914,6 +1923,7 @@
           <w15:appearance w15:val="hidden"/>
           <w:text/>
         </w:sdtPr>
+        <w:sdtEndPr/>
         <w:sdtContent>
           <w:r>
             <w:t xml:space="preserve"> </w:t>
@@ -1959,7 +1969,6 @@
         <w:rPr>
           <w:rFonts w:cstheme="majorHAnsi"/>
         </w:rPr>
-        <w:lastRenderedPageBreak/>
         <w:t>MANDATORY</w:t>
       </w:r>
       <w:r>
@@ -2179,6 +2188,7 @@
           <w15:appearance w15:val="hidden"/>
           <w:text/>
         </w:sdtPr>
+        <w:sdtEndPr/>
         <w:sdtContent>
           <w:r>
             <w:t xml:space="preserve"> </w:t>
@@ -2274,6 +2284,7 @@
           <w15:appearance w15:val="hidden"/>
           <w:text/>
         </w:sdtPr>
+        <w:sdtEndPr/>
         <w:sdtContent>
           <w:r>
             <w:t xml:space="preserve"> </w:t>
@@ -2391,6 +2402,7 @@
           <w15:appearance w15:val="hidden"/>
           <w:text/>
         </w:sdtPr>
+        <w:sdtEndPr/>
         <w:sdtContent>
           <w:r>
             <w:t xml:space="preserve">   </w:t>
@@ -2423,7 +2435,6 @@
         <w:rPr>
           <w:rFonts w:cstheme="majorHAnsi"/>
         </w:rPr>
-        <w:lastRenderedPageBreak/>
         <w:t>MANDATORY</w:t>
       </w:r>
       <w:r>
@@ -2485,6 +2496,7 @@
           <w15:appearance w15:val="hidden"/>
           <w:text/>
         </w:sdtPr>
+        <w:sdtEndPr/>
         <w:sdtContent>
           <w:r>
             <w:t xml:space="preserve">  </w:t>
@@ -2599,6 +2611,7 @@
           </w:placeholder>
           <w:text/>
         </w:sdtPr>
+        <w:sdtEndPr/>
         <w:sdtContent>
           <w:r>
             <w:t xml:space="preserve">  </w:t>
@@ -2659,6 +2672,7 @@
           <w15:appearance w15:val="hidden"/>
           <w:text/>
         </w:sdtPr>
+        <w:sdtEndPr/>
         <w:sdtContent>
           <w:r>
             <w:t xml:space="preserve"> </w:t>
@@ -2698,6 +2712,7 @@
           </w:placeholder>
           <w:text/>
         </w:sdtPr>
+        <w:sdtEndPr/>
         <w:sdtContent>
           <w:r>
             <w:t xml:space="preserve">  </w:t>
@@ -2743,7 +2758,6 @@
         <w:rPr>
           <w:rFonts w:cstheme="majorHAnsi"/>
         </w:rPr>
-        <w:lastRenderedPageBreak/>
         <w:t>SUPPLEMENTARY I</w:t>
       </w:r>
       <w:r>
@@ -2964,7 +2978,6 @@
         <w:rPr>
           <w:rFonts w:cstheme="majorHAnsi"/>
         </w:rPr>
-        <w:lastRenderedPageBreak/>
         <w:t>SUPPLEMENTARY I</w:t>
       </w:r>
       <w:r>
@@ -3169,6 +3182,7 @@
           <w15:appearance w15:val="hidden"/>
           <w:text/>
         </w:sdtPr>
+        <w:sdtEndPr/>
         <w:sdtContent>
           <w:r>
             <w:rPr>
@@ -3322,6 +3336,7 @@
           <w15:appearance w15:val="hidden"/>
           <w:text/>
         </w:sdtPr>
+        <w:sdtEndPr/>
         <w:sdtContent>
           <w:r>
             <w:t xml:space="preserve"> </w:t>
@@ -3360,7 +3375,6 @@
         <w:rPr>
           <w:rFonts w:cstheme="majorHAnsi"/>
         </w:rPr>
-        <w:lastRenderedPageBreak/>
         <w:t>SUPPLEMENTARY I</w:t>
       </w:r>
       <w:r>
@@ -3477,6 +3491,7 @@
           <w15:appearance w15:val="hidden"/>
           <w:text/>
         </w:sdtPr>
+        <w:sdtEndPr/>
         <w:sdtContent>
           <w:r>
             <w:t xml:space="preserve">   </w:t>
@@ -3545,6 +3560,7 @@
           <w15:appearance w15:val="hidden"/>
           <w:text/>
         </w:sdtPr>
+        <w:sdtEndPr/>
         <w:sdtContent>
           <w:r>
             <w:t xml:space="preserve">  </w:t>
@@ -3630,6 +3646,7 @@
           <w15:appearance w15:val="hidden"/>
           <w:text/>
         </w:sdtPr>
+        <w:sdtEndPr/>
         <w:sdtContent>
           <w:r>
             <w:t xml:space="preserve">  </w:t>
@@ -3695,6 +3712,7 @@
           <w15:appearance w15:val="hidden"/>
           <w:text/>
         </w:sdtPr>
+        <w:sdtEndPr/>
         <w:sdtContent>
           <w:r>
             <w:t xml:space="preserve"> </w:t>
@@ -3794,7 +3812,6 @@
         <w:rPr>
           <w:rFonts w:cstheme="majorHAnsi"/>
         </w:rPr>
-        <w:lastRenderedPageBreak/>
         <w:t>Managerial requirements</w:t>
       </w:r>
     </w:p>
@@ -3816,6 +3833,9 @@
       </w:pPr>
       <w:sdt>
         <w:sdtPr>
+          <w:rPr>
+            <w:u w:val="single"/>
+          </w:rPr>
           <w:tag w:val="Verdict"/>
           <w:id w:val="-896743863"/>
           <w:placeholder>
@@ -3823,9 +3843,25 @@
           </w:placeholder>
           <w:text/>
         </w:sdtPr>
+        <w:sdtEndPr/>
         <w:sdtContent>
           <w:r>
-            <w:t xml:space="preserve">    </w:t>
+            <w:rPr>
+              <w:u w:val="single"/>
+            </w:rPr>
+            <w:t xml:space="preserve">  </w:t>
+          </w:r>
+          <w:r>
+            <w:rPr>
+              <w:u w:val="single"/>
+            </w:rPr>
+            <w:t>X</w:t>
+          </w:r>
+          <w:r>
+            <w:rPr>
+              <w:u w:val="single"/>
+            </w:rPr>
+            <w:t xml:space="preserve">  </w:t>
           </w:r>
         </w:sdtContent>
       </w:sdt>
@@ -3849,7 +3885,6 @@
         <w:rPr>
           <w:rFonts w:cstheme="majorHAnsi"/>
         </w:rPr>
-        <w:lastRenderedPageBreak/>
         <w:t>SUPPLEMENTARY I</w:t>
       </w:r>
       <w:r>
@@ -3995,6 +4030,7 @@
           <w15:appearance w15:val="hidden"/>
           <w:text/>
         </w:sdtPr>
+        <w:sdtEndPr/>
         <w:sdtContent>
           <w:r>
             <w:t xml:space="preserve">    </w:t>
@@ -4043,6 +4079,7 @@
           <w15:appearance w15:val="hidden"/>
           <w:text/>
         </w:sdtPr>
+        <w:sdtEndPr/>
         <w:sdtContent>
           <w:r>
             <w:t xml:space="preserve">    </w:t>
@@ -4075,7 +4112,6 @@
         <w:rPr>
           <w:rFonts w:cstheme="majorHAnsi"/>
         </w:rPr>
-        <w:lastRenderedPageBreak/>
         <w:t>SUPPLEMENTARY II</w:t>
       </w:r>
       <w:r>
@@ -4245,6 +4281,7 @@
           <w15:appearance w15:val="hidden"/>
           <w:text/>
         </w:sdtPr>
+        <w:sdtEndPr/>
         <w:sdtContent>
           <w:r>
             <w:t xml:space="preserve">  </w:t>
@@ -4285,6 +4322,7 @@
           <w15:appearance w15:val="hidden"/>
           <w:text/>
         </w:sdtPr>
+        <w:sdtEndPr/>
         <w:sdtContent>
           <w:r>
             <w:t xml:space="preserve">  </w:t>
@@ -4370,7 +4408,6 @@
         <w:rPr>
           <w:rFonts w:cstheme="majorHAnsi"/>
         </w:rPr>
-        <w:lastRenderedPageBreak/>
         <w:t>SUPPLEMENTARY II</w:t>
       </w:r>
       <w:r>
@@ -4462,6 +4499,7 @@
           <w15:appearance w15:val="hidden"/>
           <w:text/>
         </w:sdtPr>
+        <w:sdtEndPr/>
         <w:sdtContent>
           <w:r>
             <w:rPr>
@@ -4603,6 +4641,7 @@
           <w15:appearance w15:val="hidden"/>
           <w:text/>
         </w:sdtPr>
+        <w:sdtEndPr/>
         <w:sdtContent>
           <w:r>
             <w:t xml:space="preserve">    </w:t>
@@ -4640,6 +4679,7 @@
           <w15:appearance w15:val="hidden"/>
           <w:text/>
         </w:sdtPr>
+        <w:sdtEndPr/>
         <w:sdtContent>
           <w:r>
             <w:rPr>
@@ -4678,7 +4718,6 @@
         <w:rPr>
           <w:rFonts w:cstheme="majorHAnsi"/>
         </w:rPr>
-        <w:lastRenderedPageBreak/>
         <w:t>SUPPLEMENTARY II</w:t>
       </w:r>
       <w:r>
@@ -4800,6 +4839,7 @@
           </w:placeholder>
           <w:text/>
         </w:sdtPr>
+        <w:sdtEndPr/>
         <w:sdtContent>
           <w:r>
             <w:t xml:space="preserve">    </w:t>
@@ -4870,6 +4910,7 @@
           </w:placeholder>
           <w:text/>
         </w:sdtPr>
+        <w:sdtEndPr/>
         <w:sdtContent>
           <w:r>
             <w:t xml:space="preserve">    </w:t>
@@ -4975,6 +5016,7 @@
           <w15:appearance w15:val="hidden"/>
           <w:text/>
         </w:sdtPr>
+        <w:sdtEndPr/>
         <w:sdtContent>
           <w:r>
             <w:t xml:space="preserve">    </w:t>
@@ -5014,6 +5056,7 @@
           </w:placeholder>
           <w:text/>
         </w:sdtPr>
+        <w:sdtEndPr/>
         <w:sdtContent>
           <w:r>
             <w:rPr>
@@ -5059,7 +5102,6 @@
         <w:rPr>
           <w:rFonts w:cstheme="majorHAnsi"/>
         </w:rPr>
-        <w:lastRenderedPageBreak/>
         <w:t>SUPPLEMENTARY II</w:t>
       </w:r>
       <w:r>
@@ -5214,6 +5256,7 @@
           <w15:appearance w15:val="hidden"/>
           <w:text/>
         </w:sdtPr>
+        <w:sdtEndPr/>
         <w:sdtContent>
           <w:r>
             <w:t xml:space="preserve">    </w:t>
@@ -5261,6 +5304,7 @@
           </w:placeholder>
           <w:text/>
         </w:sdtPr>
+        <w:sdtEndPr/>
         <w:sdtContent>
           <w:r>
             <w:t xml:space="preserve">    </w:t>
@@ -5294,6 +5338,7 @@
           </w:placeholder>
           <w:text/>
         </w:sdtPr>
+        <w:sdtEndPr/>
         <w:sdtContent>
           <w:r>
             <w:t xml:space="preserve">    </w:t>
@@ -9229,7 +9274,10 @@
     <w:rsid w:val="00362E40"/>
     <w:rsid w:val="003936CA"/>
     <w:rsid w:val="003F3911"/>
+    <w:rsid w:val="004120FE"/>
+    <w:rsid w:val="00476B4B"/>
     <w:rsid w:val="004D7778"/>
+    <w:rsid w:val="005F46DB"/>
     <w:rsid w:val="00635F6F"/>
     <w:rsid w:val="006F1737"/>
     <w:rsid w:val="00704535"/>
@@ -9261,6 +9309,7 @@
     <w:rsid w:val="00FA7306"/>
     <w:rsid w:val="00FC0096"/>
     <w:rsid w:val="00FC6CD0"/>
+    <w:rsid w:val="00FE5B26"/>
     <w:rsid w:val="00FE6BFD"/>
   </w:rsids>
   <m:mathPr>

</xml_diff>

<commit_message>
Fix: Corregir link repo
</commit_message>
<xml_diff>
--- a/reports/Student #5/C2/05 - Requirements - Student #5.docx
+++ b/reports/Student #5/C2/05 - Requirements - Student #5.docx
@@ -230,13 +230,12 @@
                 <w15:appearance w15:val="hidden"/>
                 <w:text/>
               </w:sdtPr>
-              <w:sdtEndPr/>
               <w:sdtContent>
                 <w:r>
                   <w:rPr>
                     <w:rFonts w:asciiTheme="majorHAnsi" w:hAnsiTheme="majorHAnsi" w:cstheme="majorBidi"/>
                   </w:rPr>
-                  <w:t xml:space="preserve"> https://github.com/DP2-C1-021/Acme-ANS-D01-25.1.0</w:t>
+                  <w:t xml:space="preserve"> https://github.com/DP2-C1-021/Acme-ANS-C2</w:t>
                 </w:r>
               </w:sdtContent>
             </w:sdt>
@@ -9277,12 +9276,14 @@
     <w:rsid w:val="004120FE"/>
     <w:rsid w:val="00476B4B"/>
     <w:rsid w:val="004D7778"/>
+    <w:rsid w:val="00544E8C"/>
     <w:rsid w:val="005F46DB"/>
     <w:rsid w:val="00635F6F"/>
     <w:rsid w:val="006F1737"/>
     <w:rsid w:val="00704535"/>
     <w:rsid w:val="00796BDF"/>
     <w:rsid w:val="007C55A8"/>
+    <w:rsid w:val="00816A9D"/>
     <w:rsid w:val="00836298"/>
     <w:rsid w:val="0086398F"/>
     <w:rsid w:val="00891CFB"/>

</xml_diff>